<commit_message>
Added <Lista referintelor> and <Constrangeri>
</commit_message>
<xml_diff>
--- a/1_SRD/DCS(updated).docx
+++ b/1_SRD/DCS(updated).docx
@@ -1050,7 +1050,6 @@
               <w:tab w:val="right" w:leader="dot" w:pos="9350"/>
             </w:tabs>
             <w:rPr>
-              <w:rFonts w:eastAsiaTheme="minorEastAsia"/>
               <w:noProof/>
             </w:rPr>
           </w:pPr>
@@ -1125,6 +1124,17 @@
               <w:fldChar w:fldCharType="end"/>
             </w:r>
           </w:hyperlink>
+        </w:p>
+        <w:p>
+          <w:pPr>
+            <w:ind w:firstLine="220"/>
+          </w:pPr>
+          <w:r>
+            <w:t>1.4</w:t>
+          </w:r>
+          <w:r>
+            <w:t xml:space="preserve">       Lista referintelor............................................................................................................................2</w:t>
+          </w:r>
         </w:p>
         <w:p>
           <w:pPr>
@@ -1302,7 +1312,6 @@
               <w:tab w:val="right" w:leader="dot" w:pos="9350"/>
             </w:tabs>
             <w:rPr>
-              <w:rFonts w:eastAsiaTheme="minorEastAsia"/>
               <w:noProof/>
             </w:rPr>
           </w:pPr>
@@ -1377,6 +1386,18 @@
               <w:fldChar w:fldCharType="end"/>
             </w:r>
           </w:hyperlink>
+        </w:p>
+        <w:p>
+          <w:pPr>
+            <w:ind w:firstLine="220"/>
+          </w:pPr>
+          <w:r>
+            <w:t xml:space="preserve">2.3 </w:t>
+          </w:r>
+          <w:r>
+            <w:tab/>
+            <w:t xml:space="preserve">   Constangeri...................................................................................................................................2</w:t>
+          </w:r>
         </w:p>
         <w:p>
           <w:pPr>
@@ -2340,6 +2361,7 @@
     </w:p>
     <w:p>
       <w:pPr>
+        <w:ind w:firstLine="576"/>
         <w:rPr>
           <w:rFonts w:cstheme="minorHAnsi"/>
         </w:rPr>
@@ -2347,9 +2369,356 @@
     </w:p>
     <w:p>
       <w:pPr>
+        <w:pStyle w:val="Heading2"/>
+      </w:pPr>
+      <w:r>
+        <w:t>Lista referintelor</w:t>
+      </w:r>
+    </w:p>
+    <w:p/>
+    <w:p>
+      <w:r>
+        <w:t>Handling multiple clients on server with multithreading using Socket Programming in C/C++</w:t>
+      </w:r>
+    </w:p>
+    <w:p>
+      <w:pPr>
+        <w:rPr>
+          <w:b/>
+        </w:rPr>
+      </w:pPr>
+      <w:r>
+        <w:sym w:font="Wingdings" w:char="F0E0"/>
+      </w:r>
+      <w:hyperlink r:id="rId10" w:history="1">
+        <w:r>
+          <w:rPr>
+            <w:rStyle w:val="Hyperlink"/>
+            <w:b/>
+          </w:rPr>
+          <w:t>li</w:t>
+        </w:r>
+        <w:r>
+          <w:rPr>
+            <w:rStyle w:val="Hyperlink"/>
+            <w:b/>
+          </w:rPr>
+          <w:t>n</w:t>
+        </w:r>
+        <w:r>
+          <w:rPr>
+            <w:rStyle w:val="Hyperlink"/>
+            <w:b/>
+          </w:rPr>
+          <w:t>k</w:t>
+        </w:r>
+      </w:hyperlink>
+    </w:p>
+    <w:p>
+      <w:r>
+        <w:t xml:space="preserve">SFML tutorials and documentation </w:t>
+      </w:r>
+      <w:r>
+        <w:sym w:font="Wingdings" w:char="F0E0"/>
+      </w:r>
+      <w:hyperlink r:id="rId11" w:history="1">
+        <w:r>
+          <w:rPr>
+            <w:rStyle w:val="Hyperlink"/>
+            <w:b/>
+          </w:rPr>
+          <w:t>li</w:t>
+        </w:r>
+        <w:r>
+          <w:rPr>
+            <w:rStyle w:val="Hyperlink"/>
+            <w:b/>
+          </w:rPr>
+          <w:t>n</w:t>
+        </w:r>
+        <w:r>
+          <w:rPr>
+            <w:rStyle w:val="Hyperlink"/>
+            <w:b/>
+          </w:rPr>
+          <w:t>k</w:t>
+        </w:r>
+      </w:hyperlink>
+    </w:p>
+    <w:p/>
+    <w:p>
+      <w:pPr>
+        <w:pStyle w:val="Heading1"/>
+      </w:pPr>
+      <w:bookmarkStart w:id="4" w:name="_Toc129283320"/>
+      <w:r>
+        <w:t>Descrierea generala a produsului software</w:t>
+      </w:r>
+      <w:bookmarkEnd w:id="4"/>
+    </w:p>
+    <w:p/>
+    <w:p>
+      <w:pPr>
+        <w:pStyle w:val="Heading2"/>
+      </w:pPr>
+      <w:bookmarkStart w:id="5" w:name="_Toc129283321"/>
+      <w:r>
+        <w:t>Descrierea produsului software</w:t>
+      </w:r>
+      <w:bookmarkEnd w:id="5"/>
+    </w:p>
+    <w:p/>
+    <w:p>
+      <w:pPr>
         <w:ind w:firstLine="576"/>
         <w:rPr>
-          <w:rFonts w:cstheme="minorHAnsi"/>
+          <w:color w:val="000000" w:themeColor="text1"/>
+        </w:rPr>
+      </w:pPr>
+      <w:r>
+        <w:rPr>
+          <w:color w:val="000000" w:themeColor="text1"/>
+        </w:rPr>
+        <w:t>Se pare ca d</w:t>
+      </w:r>
+      <w:r>
+        <w:rPr>
+          <w:color w:val="000000" w:themeColor="text1"/>
+        </w:rPr>
+        <w:t xml:space="preserve">evin din ce in ce mai in voga </w:t>
+      </w:r>
+      <w:r>
+        <w:rPr>
+          <w:color w:val="000000" w:themeColor="text1"/>
+        </w:rPr>
+        <w:t>remake</w:t>
+      </w:r>
+      <w:r>
+        <w:rPr>
+          <w:color w:val="000000" w:themeColor="text1"/>
+        </w:rPr>
+        <w:t>-uri</w:t>
+      </w:r>
+      <w:r>
+        <w:rPr>
+          <w:color w:val="000000" w:themeColor="text1"/>
+        </w:rPr>
+        <w:t xml:space="preserve"> </w:t>
+      </w:r>
+      <w:r>
+        <w:rPr>
+          <w:color w:val="000000" w:themeColor="text1"/>
+        </w:rPr>
+        <w:t>pentru jocuri retro, cum ar fi</w:t>
+      </w:r>
+      <w:r>
+        <w:rPr>
+          <w:color w:val="000000" w:themeColor="text1"/>
+        </w:rPr>
+        <w:t xml:space="preserve"> Crash Bandicoot</w:t>
+      </w:r>
+      <w:r>
+        <w:rPr>
+          <w:color w:val="000000" w:themeColor="text1"/>
+        </w:rPr>
+        <w:t xml:space="preserve"> si</w:t>
+      </w:r>
+      <w:r>
+        <w:rPr>
+          <w:color w:val="000000" w:themeColor="text1"/>
+        </w:rPr>
+        <w:t xml:space="preserve"> Super Mari</w:t>
+      </w:r>
+      <w:r>
+        <w:rPr>
+          <w:color w:val="000000" w:themeColor="text1"/>
+        </w:rPr>
+        <w:t>o</w:t>
+      </w:r>
+      <w:r>
+        <w:rPr>
+          <w:color w:val="000000" w:themeColor="text1"/>
+        </w:rPr>
+        <w:t>.</w:t>
+      </w:r>
+      <w:r>
+        <w:rPr>
+          <w:color w:val="000000" w:themeColor="text1"/>
+        </w:rPr>
+        <w:t xml:space="preserve">  De aici a venit </w:t>
+      </w:r>
+      <w:r>
+        <w:rPr>
+          <w:color w:val="000000" w:themeColor="text1"/>
+        </w:rPr>
+        <w:t xml:space="preserve">si </w:t>
+      </w:r>
+      <w:r>
+        <w:rPr>
+          <w:color w:val="000000" w:themeColor="text1"/>
+        </w:rPr>
+        <w:t>motivatia proiectului de fata, un remake la clasicul joc Bomberman, lansat in anul 1983.</w:t>
+      </w:r>
+    </w:p>
+    <w:p>
+      <w:pPr>
+        <w:ind w:firstLine="576"/>
+        <w:rPr>
+          <w:color w:val="000000" w:themeColor="text1"/>
+        </w:rPr>
+      </w:pPr>
+      <w:r>
+        <w:rPr>
+          <w:color w:val="000000" w:themeColor="text1"/>
+        </w:rPr>
+        <w:t>Imbunatatirile acestuia vor fi pe partea de conexiune de server, interactiunea intre playeri, creearea unei competitivitati mai mari prin adaugarea win ratio-ului ca si high-score (unul pentru fiecare mod de joc) si, de asemenea, adaugarea unor noi moduri de joc.</w:t>
+      </w:r>
+    </w:p>
+    <w:p>
+      <w:pPr>
+        <w:ind w:firstLine="720"/>
+        <w:rPr>
+          <w:color w:val="000000" w:themeColor="text1"/>
+        </w:rPr>
+      </w:pPr>
+      <w:r>
+        <w:rPr>
+          <w:color w:val="000000" w:themeColor="text1"/>
+        </w:rPr>
+        <w:t>Pe de alta parte, se va adauga si optiunea de a adauga prieteni in baza unui username/nickname si posibilitatea de a te juca cu acestia daca nu se dorestea competitivitatea din multi-player.</w:t>
+      </w:r>
+    </w:p>
+    <w:p>
+      <w:pPr>
+        <w:ind w:firstLine="720"/>
+        <w:rPr>
+          <w:color w:val="000000" w:themeColor="text1"/>
+        </w:rPr>
+      </w:pPr>
+      <w:r>
+        <w:rPr>
+          <w:color w:val="000000" w:themeColor="text1"/>
+        </w:rPr>
+        <w:t>De asemenea, jucatorii isi pot compara performanta prin clasamentul de pe fiecare server.</w:t>
+      </w:r>
+    </w:p>
+    <w:p>
+      <w:pPr>
+        <w:rPr>
+          <w:color w:val="000000" w:themeColor="text1"/>
+        </w:rPr>
+      </w:pPr>
+    </w:p>
+    <w:p>
+      <w:pPr>
+        <w:pStyle w:val="Heading2"/>
+      </w:pPr>
+      <w:bookmarkStart w:id="6" w:name="_Toc129283322"/>
+      <w:r>
+        <w:t>Detalierea platformei HW / SW</w:t>
+      </w:r>
+      <w:bookmarkEnd w:id="6"/>
+    </w:p>
+    <w:p/>
+    <w:p>
+      <w:pPr>
+        <w:ind w:firstLine="576"/>
+      </w:pPr>
+      <w:r>
+        <w:t>Produsul software este dezvoltat pentru platforma sistemul de operare Windows 10</w:t>
+      </w:r>
+      <w:r>
+        <w:t xml:space="preserve">/11 </w:t>
+      </w:r>
+      <w:r>
+        <w:t>, utilizând SMFL pentru interfața grafică prezentată utilizatorului și mediul de dezvoltare Microsoft Visual Studio</w:t>
+      </w:r>
+      <w:r>
+        <w:t>.</w:t>
+      </w:r>
+      <w:r>
+        <w:t xml:space="preserve"> </w:t>
+      </w:r>
+    </w:p>
+    <w:p>
+      <w:pPr>
+        <w:ind w:firstLine="576"/>
+        <w:rPr>
+          <w:color w:val="FF0000"/>
+        </w:rPr>
+      </w:pPr>
+    </w:p>
+    <w:p>
+      <w:pPr>
+        <w:ind w:firstLine="576"/>
+        <w:rPr>
+          <w:color w:val="FF0000"/>
+        </w:rPr>
+      </w:pPr>
+    </w:p>
+    <w:p>
+      <w:pPr>
+        <w:ind w:firstLine="576"/>
+        <w:rPr>
+          <w:color w:val="FF0000"/>
+        </w:rPr>
+      </w:pPr>
+    </w:p>
+    <w:p>
+      <w:pPr>
+        <w:pStyle w:val="Heading2"/>
+      </w:pPr>
+      <w:r>
+        <w:t>Constrangeri</w:t>
+      </w:r>
+      <w:r>
+        <w:t>/cerinte minime</w:t>
+      </w:r>
+    </w:p>
+    <w:p/>
+    <w:p>
+      <w:pPr>
+        <w:ind w:firstLine="576"/>
+      </w:pPr>
+      <w:r>
+        <w:t>Procesor: 2.0 GHz</w:t>
+      </w:r>
+    </w:p>
+    <w:p>
+      <w:pPr>
+        <w:ind w:firstLine="576"/>
+      </w:pPr>
+      <w:r>
+        <w:t>RAM: 512MB</w:t>
+      </w:r>
+    </w:p>
+    <w:p>
+      <w:pPr>
+        <w:ind w:firstLine="576"/>
+        <w:rPr>
+          <w:color w:val="FF0000"/>
+        </w:rPr>
+      </w:pPr>
+      <w:r>
+        <w:t xml:space="preserve">Spatiu Disk: </w:t>
+      </w:r>
+      <w:r>
+        <w:rPr>
+          <w:color w:val="FF0000"/>
+        </w:rPr>
+        <w:t>to be added</w:t>
+      </w:r>
+    </w:p>
+    <w:p>
+      <w:pPr>
+        <w:ind w:left="432"/>
+      </w:pPr>
+    </w:p>
+    <w:p>
+      <w:pPr>
+        <w:ind w:firstLine="576"/>
+        <w:rPr>
+          <w:color w:val="FF0000"/>
         </w:rPr>
       </w:pPr>
     </w:p>
@@ -2357,255 +2726,8 @@
       <w:pPr>
         <w:pStyle w:val="Heading1"/>
       </w:pPr>
-      <w:bookmarkStart w:id="4" w:name="_Toc129283320"/>
-      <w:r>
-        <w:t>Descrierea generala a produsului software</w:t>
-      </w:r>
-      <w:bookmarkEnd w:id="4"/>
-    </w:p>
-    <w:p/>
-    <w:p>
-      <w:pPr>
-        <w:pStyle w:val="Heading2"/>
-      </w:pPr>
-      <w:bookmarkStart w:id="5" w:name="_Toc129283321"/>
-      <w:r>
-        <w:t>Descrierea produsului software</w:t>
-      </w:r>
-      <w:bookmarkEnd w:id="5"/>
-    </w:p>
-    <w:p/>
-    <w:p>
-      <w:pPr>
-        <w:ind w:firstLine="576"/>
-        <w:rPr>
-          <w:color w:val="000000" w:themeColor="text1"/>
-        </w:rPr>
-      </w:pPr>
-      <w:r>
-        <w:rPr>
-          <w:color w:val="000000" w:themeColor="text1"/>
-        </w:rPr>
-        <w:t>Se pare ca d</w:t>
-      </w:r>
-      <w:r>
-        <w:rPr>
-          <w:color w:val="000000" w:themeColor="text1"/>
-        </w:rPr>
-        <w:t xml:space="preserve">evin din ce in ce mai in voga </w:t>
-      </w:r>
-      <w:r>
-        <w:rPr>
-          <w:color w:val="000000" w:themeColor="text1"/>
-        </w:rPr>
-        <w:t>remake</w:t>
-      </w:r>
-      <w:r>
-        <w:rPr>
-          <w:color w:val="000000" w:themeColor="text1"/>
-        </w:rPr>
-        <w:t>-uri</w:t>
-      </w:r>
-      <w:r>
-        <w:rPr>
-          <w:color w:val="000000" w:themeColor="text1"/>
-        </w:rPr>
-        <w:t xml:space="preserve"> </w:t>
-      </w:r>
-      <w:r>
-        <w:rPr>
-          <w:color w:val="000000" w:themeColor="text1"/>
-        </w:rPr>
-        <w:t>pentru jocuri retro, cum ar fi</w:t>
-      </w:r>
-      <w:r>
-        <w:rPr>
-          <w:color w:val="000000" w:themeColor="text1"/>
-        </w:rPr>
-        <w:t xml:space="preserve"> Crash Bandicoot</w:t>
-      </w:r>
-      <w:r>
-        <w:rPr>
-          <w:color w:val="000000" w:themeColor="text1"/>
-        </w:rPr>
-        <w:t xml:space="preserve"> si</w:t>
-      </w:r>
-      <w:r>
-        <w:rPr>
-          <w:color w:val="000000" w:themeColor="text1"/>
-        </w:rPr>
-        <w:t xml:space="preserve"> Super Mari</w:t>
-      </w:r>
-      <w:r>
-        <w:rPr>
-          <w:color w:val="000000" w:themeColor="text1"/>
-        </w:rPr>
-        <w:t>o</w:t>
-      </w:r>
-      <w:r>
-        <w:rPr>
-          <w:color w:val="000000" w:themeColor="text1"/>
-        </w:rPr>
-        <w:t>.</w:t>
-      </w:r>
-      <w:r>
-        <w:rPr>
-          <w:color w:val="000000" w:themeColor="text1"/>
-        </w:rPr>
-        <w:t xml:space="preserve">  De aici a venit </w:t>
-      </w:r>
-      <w:r>
-        <w:rPr>
-          <w:color w:val="000000" w:themeColor="text1"/>
-        </w:rPr>
-        <w:t xml:space="preserve">si </w:t>
-      </w:r>
-      <w:r>
-        <w:rPr>
-          <w:color w:val="000000" w:themeColor="text1"/>
-        </w:rPr>
-        <w:t>motivatia proiectului de fata, un remake la clasicul joc Bomberman, lansat in anul 1983.</w:t>
-      </w:r>
-    </w:p>
-    <w:p>
-      <w:pPr>
-        <w:ind w:firstLine="576"/>
-        <w:rPr>
-          <w:color w:val="000000" w:themeColor="text1"/>
-        </w:rPr>
-      </w:pPr>
-      <w:r>
-        <w:rPr>
-          <w:color w:val="000000" w:themeColor="text1"/>
-        </w:rPr>
-        <w:t>Imbunatatirile acestuia vor fi pe partea de conexiune de server, interactiunea intre playeri, creearea unei competitivitati mai mari prin adaugarea win ratio-ului ca si high-score (unul pentru fiecare mod de joc) si, de asemenea, adaugarea unor noi moduri de joc.</w:t>
-      </w:r>
-    </w:p>
-    <w:p>
-      <w:pPr>
-        <w:ind w:firstLine="720"/>
-        <w:rPr>
-          <w:color w:val="000000" w:themeColor="text1"/>
-        </w:rPr>
-      </w:pPr>
-      <w:r>
-        <w:rPr>
-          <w:color w:val="000000" w:themeColor="text1"/>
-        </w:rPr>
-        <w:t>Pe de alta parte, se va adauga si optiunea de a adauga prieteni in baza unui username/nickname si posibilitatea de a te juca cu acestia daca nu se dorestea competitivitatea din multi-player.</w:t>
-      </w:r>
-    </w:p>
-    <w:p>
-      <w:pPr>
-        <w:ind w:firstLine="720"/>
-        <w:rPr>
-          <w:color w:val="000000" w:themeColor="text1"/>
-        </w:rPr>
-      </w:pPr>
-      <w:r>
-        <w:rPr>
-          <w:color w:val="000000" w:themeColor="text1"/>
-        </w:rPr>
-        <w:t>De asemenea, jucatorii isi pot compara performanta prin clasamentul de pe fiecare server.</w:t>
-      </w:r>
-    </w:p>
-    <w:p>
-      <w:pPr>
-        <w:rPr>
-          <w:color w:val="000000" w:themeColor="text1"/>
-        </w:rPr>
-      </w:pPr>
-    </w:p>
-    <w:p>
-      <w:pPr>
-        <w:pStyle w:val="Heading2"/>
-      </w:pPr>
-      <w:bookmarkStart w:id="6" w:name="_Toc129283322"/>
-      <w:r>
-        <w:t>Detalierea platformei HW / SW</w:t>
-      </w:r>
-      <w:bookmarkEnd w:id="6"/>
-    </w:p>
-    <w:p/>
-    <w:p>
-      <w:pPr>
-        <w:ind w:firstLine="576"/>
-      </w:pPr>
-      <w:r>
-        <w:t>Produsul software este dezvoltat pentru platforma sistemul de operare Windows 10</w:t>
-      </w:r>
-      <w:r>
-        <w:t xml:space="preserve">/11 </w:t>
-      </w:r>
-      <w:r>
-        <w:t>, utilizând SMFL pentru interfața grafică prezentată utilizatorului și mediul de dezvoltare Microsoft Visual Studio</w:t>
-      </w:r>
-      <w:r>
-        <w:t>.</w:t>
-      </w:r>
-      <w:r>
-        <w:t xml:space="preserve"> </w:t>
-      </w:r>
-    </w:p>
-    <w:p>
-      <w:pPr>
-        <w:ind w:firstLine="576"/>
-      </w:pPr>
-      <w:r>
-        <w:t>Cerinte de sistem Joc</w:t>
-      </w:r>
-      <w:r>
-        <w:t>/Server</w:t>
-      </w:r>
-    </w:p>
-    <w:p>
-      <w:pPr>
-        <w:ind w:firstLine="576"/>
-      </w:pPr>
-      <w:r>
-        <w:t>Procesor: 2.0 GHz</w:t>
-      </w:r>
-    </w:p>
-    <w:p>
-      <w:pPr>
-        <w:ind w:firstLine="576"/>
-      </w:pPr>
-      <w:r>
-        <w:t>RAM: 512MB</w:t>
-      </w:r>
-    </w:p>
-    <w:p>
-      <w:pPr>
-        <w:ind w:firstLine="576"/>
-        <w:rPr>
-          <w:color w:val="FF0000"/>
-        </w:rPr>
-      </w:pPr>
-      <w:r>
-        <w:t xml:space="preserve">Spatiu Disk: </w:t>
-      </w:r>
-      <w:r>
-        <w:rPr>
-          <w:color w:val="FF0000"/>
-        </w:rPr>
-        <w:t>to be added</w:t>
-      </w:r>
-    </w:p>
-    <w:p>
-      <w:pPr>
-        <w:ind w:firstLine="576"/>
-        <w:rPr>
-          <w:color w:val="FF0000"/>
-        </w:rPr>
-      </w:pPr>
-    </w:p>
-    <w:p>
-      <w:pPr>
-        <w:pStyle w:val="Heading1"/>
-      </w:pPr>
       <w:bookmarkStart w:id="7" w:name="_Toc129283324"/>
       <w:r>
-        <w:lastRenderedPageBreak/>
         <w:t>Detalierea cerintelor specific</w:t>
       </w:r>
       <w:r>
@@ -2781,6 +2903,7 @@
         </w:numPr>
       </w:pPr>
       <w:r>
+        <w:lastRenderedPageBreak/>
         <w:t xml:space="preserve">Se va implementa un sistem de HIGH-SCORE pe baza meciurilor castigate si pierdute in functie de fiecare mod de joc. </w:t>
       </w:r>
       <w:r>
@@ -2815,10 +2938,8 @@
         <w:pStyle w:val="ListParagraph"/>
         <w:ind w:left="1080"/>
       </w:pPr>
-      <w:r>
-        <w:lastRenderedPageBreak/>
-        <w:br/>
-      </w:r>
+      <w:bookmarkStart w:id="9" w:name="_GoBack"/>
+      <w:bookmarkEnd w:id="9"/>
     </w:p>
     <w:p>
       <w:pPr>
@@ -2836,11 +2957,11 @@
       <w:pPr>
         <w:pStyle w:val="Heading2"/>
       </w:pPr>
-      <w:bookmarkStart w:id="9" w:name="_Toc129283326"/>
+      <w:bookmarkStart w:id="10" w:name="_Toc129283326"/>
       <w:r>
         <w:t>Cerintele nefunctionale</w:t>
       </w:r>
-      <w:bookmarkEnd w:id="9"/>
+      <w:bookmarkEnd w:id="10"/>
     </w:p>
     <w:p/>
     <w:p>
@@ -2896,8 +3017,6 @@
       <w:r>
         <w:t>tre server.</w:t>
       </w:r>
-      <w:bookmarkStart w:id="10" w:name="_GoBack"/>
-      <w:bookmarkEnd w:id="10"/>
     </w:p>
     <w:p>
       <w:pPr>
@@ -3022,6 +3141,7 @@
         </w:numPr>
       </w:pPr>
       <w:r>
+        <w:lastRenderedPageBreak/>
         <w:t xml:space="preserve">In cazul jocurilor custom (in care performantele nu vor fi contabilizate in HIGH-SCORE), creatorul lobby-ului va avea comenzi de admin: kick-excluderea unui </w:t>
       </w:r>
       <w:r>
@@ -5098,6 +5218,18 @@
       </w:rPr>
     </w:tblStylePr>
   </w:style>
+  <w:style w:type="character" w:styleId="FollowedHyperlink">
+    <w:name w:val="FollowedHyperlink"/>
+    <w:basedOn w:val="DefaultParagraphFont"/>
+    <w:uiPriority w:val="99"/>
+    <w:semiHidden/>
+    <w:unhideWhenUsed/>
+    <w:rsid w:val="001362BA"/>
+    <w:rPr>
+      <w:color w:val="954F72" w:themeColor="followedHyperlink"/>
+      <w:u w:val="single"/>
+    </w:rPr>
+  </w:style>
 </w:styles>
 </file>
 
@@ -5898,6 +6030,18 @@
         <w:bCs/>
       </w:rPr>
     </w:tblStylePr>
+  </w:style>
+  <w:style w:type="character" w:styleId="FollowedHyperlink">
+    <w:name w:val="FollowedHyperlink"/>
+    <w:basedOn w:val="DefaultParagraphFont"/>
+    <w:uiPriority w:val="99"/>
+    <w:semiHidden/>
+    <w:unhideWhenUsed/>
+    <w:rsid w:val="001362BA"/>
+    <w:rPr>
+      <w:color w:val="954F72" w:themeColor="followedHyperlink"/>
+      <w:u w:val="single"/>
+    </w:rPr>
   </w:style>
 </w:styles>
 </file>
@@ -6191,7 +6335,7 @@
   <a:extraClrSchemeLst/>
   <a:extLst>
     <a:ext uri="{05A4C25C-085E-4340-85A3-A5531E510DB2}">
-      <thm15:themeFamily xmlns:thm15="http://schemas.microsoft.com/office/thememl/2012/main" xmlns="" name="Office Theme" id="{62F939B6-93AF-4DB8-9C6B-D6C7DFDC589F}" vid="{4A3C46E8-61CC-4603-A589-7422A47A8E4A}"/>
+      <thm15:themeFamily xmlns="" xmlns:thm15="http://schemas.microsoft.com/office/thememl/2012/main" name="Office Theme" id="{62F939B6-93AF-4DB8-9C6B-D6C7DFDC589F}" vid="{4A3C46E8-61CC-4603-A589-7422A47A8E4A}"/>
     </a:ext>
   </a:extLst>
 </a:theme>
@@ -6221,7 +6365,7 @@
 </file>
 
 <file path=customXml/itemProps2.xml><?xml version="1.0" encoding="utf-8"?>
-<ds:datastoreItem xmlns:ds="http://schemas.openxmlformats.org/officeDocument/2006/customXml" ds:itemID="{499B363E-7F1C-45BA-BD34-E99A8E822C2C}">
+<ds:datastoreItem xmlns:ds="http://schemas.openxmlformats.org/officeDocument/2006/customXml" ds:itemID="{254673FD-E0C0-42C3-AB73-30A0CE1A0548}">
   <ds:schemaRefs>
     <ds:schemaRef ds:uri="http://schemas.openxmlformats.org/officeDocument/2006/bibliography"/>
   </ds:schemaRefs>

</xml_diff>